<commit_message>
1.update dom_table.html 2.add dom_form.html 3.jsNote.docx update to 1.27.8
</commit_message>
<xml_diff>
--- a/jsNote.docx
+++ b/jsNote.docx
@@ -34,6 +34,8 @@
             <w:ind w:left="0" w:leftChars="0" w:right="0" w:rightChars="0" w:firstLine="0" w:firstLineChars="0"/>
             <w:jc w:val="center"/>
           </w:pPr>
+          <w:bookmarkStart w:id="54" w:name="_GoBack"/>
+          <w:bookmarkEnd w:id="54"/>
           <w:r>
             <w:rPr>
               <w:rFonts w:ascii="宋体" w:hAnsi="宋体" w:eastAsia="宋体"/>
@@ -62,7 +64,7 @@
             <w:fldChar w:fldCharType="begin"/>
           </w:r>
           <w:r>
-            <w:instrText xml:space="preserve"> HYPERLINK \l _Toc1293 </w:instrText>
+            <w:instrText xml:space="preserve"> HYPERLINK \l _Toc10078 </w:instrText>
           </w:r>
           <w:r>
             <w:fldChar w:fldCharType="separate"/>
@@ -88,7 +90,7 @@
             <w:fldChar w:fldCharType="begin"/>
           </w:r>
           <w:r>
-            <w:instrText xml:space="preserve"> PAGEREF _Toc1293 </w:instrText>
+            <w:instrText xml:space="preserve"> PAGEREF _Toc10078 </w:instrText>
           </w:r>
           <w:r>
             <w:fldChar w:fldCharType="separate"/>
@@ -114,7 +116,7 @@
             <w:fldChar w:fldCharType="begin"/>
           </w:r>
           <w:r>
-            <w:instrText xml:space="preserve"> HYPERLINK \l _Toc8605 </w:instrText>
+            <w:instrText xml:space="preserve"> HYPERLINK \l _Toc3131 </w:instrText>
           </w:r>
           <w:r>
             <w:fldChar w:fldCharType="separate"/>
@@ -140,7 +142,7 @@
             <w:fldChar w:fldCharType="begin"/>
           </w:r>
           <w:r>
-            <w:instrText xml:space="preserve"> PAGEREF _Toc8605 </w:instrText>
+            <w:instrText xml:space="preserve"> PAGEREF _Toc3131 </w:instrText>
           </w:r>
           <w:r>
             <w:fldChar w:fldCharType="separate"/>
@@ -166,7 +168,7 @@
             <w:fldChar w:fldCharType="begin"/>
           </w:r>
           <w:r>
-            <w:instrText xml:space="preserve"> HYPERLINK \l _Toc4181 </w:instrText>
+            <w:instrText xml:space="preserve"> HYPERLINK \l _Toc10487 </w:instrText>
           </w:r>
           <w:r>
             <w:fldChar w:fldCharType="separate"/>
@@ -193,7 +195,7 @@
             <w:fldChar w:fldCharType="begin"/>
           </w:r>
           <w:r>
-            <w:instrText xml:space="preserve"> PAGEREF _Toc4181 </w:instrText>
+            <w:instrText xml:space="preserve"> PAGEREF _Toc10487 </w:instrText>
           </w:r>
           <w:r>
             <w:fldChar w:fldCharType="separate"/>
@@ -219,7 +221,7 @@
             <w:fldChar w:fldCharType="begin"/>
           </w:r>
           <w:r>
-            <w:instrText xml:space="preserve"> HYPERLINK \l _Toc32615 </w:instrText>
+            <w:instrText xml:space="preserve"> HYPERLINK \l _Toc1151 </w:instrText>
           </w:r>
           <w:r>
             <w:fldChar w:fldCharType="separate"/>
@@ -245,7 +247,7 @@
             <w:fldChar w:fldCharType="begin"/>
           </w:r>
           <w:r>
-            <w:instrText xml:space="preserve"> PAGEREF _Toc32615 </w:instrText>
+            <w:instrText xml:space="preserve"> PAGEREF _Toc1151 </w:instrText>
           </w:r>
           <w:r>
             <w:fldChar w:fldCharType="separate"/>
@@ -271,7 +273,7 @@
             <w:fldChar w:fldCharType="begin"/>
           </w:r>
           <w:r>
-            <w:instrText xml:space="preserve"> HYPERLINK \l _Toc10034 </w:instrText>
+            <w:instrText xml:space="preserve"> HYPERLINK \l _Toc24992 </w:instrText>
           </w:r>
           <w:r>
             <w:fldChar w:fldCharType="separate"/>
@@ -297,7 +299,7 @@
             <w:fldChar w:fldCharType="begin"/>
           </w:r>
           <w:r>
-            <w:instrText xml:space="preserve"> PAGEREF _Toc10034 </w:instrText>
+            <w:instrText xml:space="preserve"> PAGEREF _Toc24992 </w:instrText>
           </w:r>
           <w:r>
             <w:fldChar w:fldCharType="separate"/>
@@ -323,7 +325,7 @@
             <w:fldChar w:fldCharType="begin"/>
           </w:r>
           <w:r>
-            <w:instrText xml:space="preserve"> HYPERLINK \l _Toc7355 </w:instrText>
+            <w:instrText xml:space="preserve"> HYPERLINK \l _Toc11327 </w:instrText>
           </w:r>
           <w:r>
             <w:fldChar w:fldCharType="separate"/>
@@ -349,7 +351,7 @@
             <w:fldChar w:fldCharType="begin"/>
           </w:r>
           <w:r>
-            <w:instrText xml:space="preserve"> PAGEREF _Toc7355 </w:instrText>
+            <w:instrText xml:space="preserve"> PAGEREF _Toc11327 </w:instrText>
           </w:r>
           <w:r>
             <w:fldChar w:fldCharType="separate"/>
@@ -375,7 +377,7 @@
             <w:fldChar w:fldCharType="begin"/>
           </w:r>
           <w:r>
-            <w:instrText xml:space="preserve"> HYPERLINK \l _Toc20884 </w:instrText>
+            <w:instrText xml:space="preserve"> HYPERLINK \l _Toc21200 </w:instrText>
           </w:r>
           <w:r>
             <w:fldChar w:fldCharType="separate"/>
@@ -401,7 +403,7 @@
             <w:fldChar w:fldCharType="begin"/>
           </w:r>
           <w:r>
-            <w:instrText xml:space="preserve"> PAGEREF _Toc20884 </w:instrText>
+            <w:instrText xml:space="preserve"> PAGEREF _Toc21200 </w:instrText>
           </w:r>
           <w:r>
             <w:fldChar w:fldCharType="separate"/>
@@ -427,7 +429,7 @@
             <w:fldChar w:fldCharType="begin"/>
           </w:r>
           <w:r>
-            <w:instrText xml:space="preserve"> HYPERLINK \l _Toc7710 </w:instrText>
+            <w:instrText xml:space="preserve"> HYPERLINK \l _Toc1663 </w:instrText>
           </w:r>
           <w:r>
             <w:fldChar w:fldCharType="separate"/>
@@ -453,7 +455,7 @@
             <w:fldChar w:fldCharType="begin"/>
           </w:r>
           <w:r>
-            <w:instrText xml:space="preserve"> PAGEREF _Toc7710 </w:instrText>
+            <w:instrText xml:space="preserve"> PAGEREF _Toc1663 </w:instrText>
           </w:r>
           <w:r>
             <w:fldChar w:fldCharType="separate"/>
@@ -479,7 +481,7 @@
             <w:fldChar w:fldCharType="begin"/>
           </w:r>
           <w:r>
-            <w:instrText xml:space="preserve"> HYPERLINK \l _Toc13556 </w:instrText>
+            <w:instrText xml:space="preserve"> HYPERLINK \l _Toc1338 </w:instrText>
           </w:r>
           <w:r>
             <w:fldChar w:fldCharType="separate"/>
@@ -505,7 +507,7 @@
             <w:fldChar w:fldCharType="begin"/>
           </w:r>
           <w:r>
-            <w:instrText xml:space="preserve"> PAGEREF _Toc13556 </w:instrText>
+            <w:instrText xml:space="preserve"> PAGEREF _Toc1338 </w:instrText>
           </w:r>
           <w:r>
             <w:fldChar w:fldCharType="separate"/>
@@ -531,7 +533,7 @@
             <w:fldChar w:fldCharType="begin"/>
           </w:r>
           <w:r>
-            <w:instrText xml:space="preserve"> HYPERLINK \l _Toc514 </w:instrText>
+            <w:instrText xml:space="preserve"> HYPERLINK \l _Toc19429 </w:instrText>
           </w:r>
           <w:r>
             <w:fldChar w:fldCharType="separate"/>
@@ -557,7 +559,7 @@
             <w:fldChar w:fldCharType="begin"/>
           </w:r>
           <w:r>
-            <w:instrText xml:space="preserve"> PAGEREF _Toc514 </w:instrText>
+            <w:instrText xml:space="preserve"> PAGEREF _Toc19429 </w:instrText>
           </w:r>
           <w:r>
             <w:fldChar w:fldCharType="separate"/>
@@ -583,7 +585,7 @@
             <w:fldChar w:fldCharType="begin"/>
           </w:r>
           <w:r>
-            <w:instrText xml:space="preserve"> HYPERLINK \l _Toc4436 </w:instrText>
+            <w:instrText xml:space="preserve"> HYPERLINK \l _Toc16062 </w:instrText>
           </w:r>
           <w:r>
             <w:fldChar w:fldCharType="separate"/>
@@ -609,7 +611,7 @@
             <w:fldChar w:fldCharType="begin"/>
           </w:r>
           <w:r>
-            <w:instrText xml:space="preserve"> PAGEREF _Toc4436 </w:instrText>
+            <w:instrText xml:space="preserve"> PAGEREF _Toc16062 </w:instrText>
           </w:r>
           <w:r>
             <w:fldChar w:fldCharType="separate"/>
@@ -635,7 +637,7 @@
             <w:fldChar w:fldCharType="begin"/>
           </w:r>
           <w:r>
-            <w:instrText xml:space="preserve"> HYPERLINK \l _Toc15960 </w:instrText>
+            <w:instrText xml:space="preserve"> HYPERLINK \l _Toc9049 </w:instrText>
           </w:r>
           <w:r>
             <w:fldChar w:fldCharType="separate"/>
@@ -661,7 +663,7 @@
             <w:fldChar w:fldCharType="begin"/>
           </w:r>
           <w:r>
-            <w:instrText xml:space="preserve"> PAGEREF _Toc15960 </w:instrText>
+            <w:instrText xml:space="preserve"> PAGEREF _Toc9049 </w:instrText>
           </w:r>
           <w:r>
             <w:fldChar w:fldCharType="separate"/>
@@ -687,7 +689,7 @@
             <w:fldChar w:fldCharType="begin"/>
           </w:r>
           <w:r>
-            <w:instrText xml:space="preserve"> HYPERLINK \l _Toc11023 </w:instrText>
+            <w:instrText xml:space="preserve"> HYPERLINK \l _Toc18692 </w:instrText>
           </w:r>
           <w:r>
             <w:fldChar w:fldCharType="separate"/>
@@ -713,7 +715,7 @@
             <w:fldChar w:fldCharType="begin"/>
           </w:r>
           <w:r>
-            <w:instrText xml:space="preserve"> PAGEREF _Toc11023 </w:instrText>
+            <w:instrText xml:space="preserve"> PAGEREF _Toc18692 </w:instrText>
           </w:r>
           <w:r>
             <w:fldChar w:fldCharType="separate"/>
@@ -739,7 +741,7 @@
             <w:fldChar w:fldCharType="begin"/>
           </w:r>
           <w:r>
-            <w:instrText xml:space="preserve"> HYPERLINK \l _Toc15247 </w:instrText>
+            <w:instrText xml:space="preserve"> HYPERLINK \l _Toc31930 </w:instrText>
           </w:r>
           <w:r>
             <w:fldChar w:fldCharType="separate"/>
@@ -765,7 +767,7 @@
             <w:fldChar w:fldCharType="begin"/>
           </w:r>
           <w:r>
-            <w:instrText xml:space="preserve"> PAGEREF _Toc15247 </w:instrText>
+            <w:instrText xml:space="preserve"> PAGEREF _Toc31930 </w:instrText>
           </w:r>
           <w:r>
             <w:fldChar w:fldCharType="separate"/>
@@ -791,7 +793,7 @@
             <w:fldChar w:fldCharType="begin"/>
           </w:r>
           <w:r>
-            <w:instrText xml:space="preserve"> HYPERLINK \l _Toc12369 </w:instrText>
+            <w:instrText xml:space="preserve"> HYPERLINK \l _Toc21990 </w:instrText>
           </w:r>
           <w:r>
             <w:fldChar w:fldCharType="separate"/>
@@ -817,7 +819,7 @@
             <w:fldChar w:fldCharType="begin"/>
           </w:r>
           <w:r>
-            <w:instrText xml:space="preserve"> PAGEREF _Toc12369 </w:instrText>
+            <w:instrText xml:space="preserve"> PAGEREF _Toc21990 </w:instrText>
           </w:r>
           <w:r>
             <w:fldChar w:fldCharType="separate"/>
@@ -843,7 +845,7 @@
             <w:fldChar w:fldCharType="begin"/>
           </w:r>
           <w:r>
-            <w:instrText xml:space="preserve"> HYPERLINK \l _Toc8376 </w:instrText>
+            <w:instrText xml:space="preserve"> HYPERLINK \l _Toc1574 </w:instrText>
           </w:r>
           <w:r>
             <w:fldChar w:fldCharType="separate"/>
@@ -869,7 +871,7 @@
             <w:fldChar w:fldCharType="begin"/>
           </w:r>
           <w:r>
-            <w:instrText xml:space="preserve"> PAGEREF _Toc8376 </w:instrText>
+            <w:instrText xml:space="preserve"> PAGEREF _Toc1574 </w:instrText>
           </w:r>
           <w:r>
             <w:fldChar w:fldCharType="separate"/>
@@ -895,7 +897,7 @@
             <w:fldChar w:fldCharType="begin"/>
           </w:r>
           <w:r>
-            <w:instrText xml:space="preserve"> HYPERLINK \l _Toc24370 </w:instrText>
+            <w:instrText xml:space="preserve"> HYPERLINK \l _Toc14345 </w:instrText>
           </w:r>
           <w:r>
             <w:fldChar w:fldCharType="separate"/>
@@ -921,7 +923,7 @@
             <w:fldChar w:fldCharType="begin"/>
           </w:r>
           <w:r>
-            <w:instrText xml:space="preserve"> PAGEREF _Toc24370 </w:instrText>
+            <w:instrText xml:space="preserve"> PAGEREF _Toc14345 </w:instrText>
           </w:r>
           <w:r>
             <w:fldChar w:fldCharType="separate"/>
@@ -947,7 +949,7 @@
             <w:fldChar w:fldCharType="begin"/>
           </w:r>
           <w:r>
-            <w:instrText xml:space="preserve"> HYPERLINK \l _Toc16808 </w:instrText>
+            <w:instrText xml:space="preserve"> HYPERLINK \l _Toc14508 </w:instrText>
           </w:r>
           <w:r>
             <w:fldChar w:fldCharType="separate"/>
@@ -973,7 +975,7 @@
             <w:fldChar w:fldCharType="begin"/>
           </w:r>
           <w:r>
-            <w:instrText xml:space="preserve"> PAGEREF _Toc16808 </w:instrText>
+            <w:instrText xml:space="preserve"> PAGEREF _Toc14508 </w:instrText>
           </w:r>
           <w:r>
             <w:fldChar w:fldCharType="separate"/>
@@ -999,7 +1001,7 @@
             <w:fldChar w:fldCharType="begin"/>
           </w:r>
           <w:r>
-            <w:instrText xml:space="preserve"> HYPERLINK \l _Toc6600 </w:instrText>
+            <w:instrText xml:space="preserve"> HYPERLINK \l _Toc6482 </w:instrText>
           </w:r>
           <w:r>
             <w:fldChar w:fldCharType="separate"/>
@@ -1025,7 +1027,7 @@
             <w:fldChar w:fldCharType="begin"/>
           </w:r>
           <w:r>
-            <w:instrText xml:space="preserve"> PAGEREF _Toc6600 </w:instrText>
+            <w:instrText xml:space="preserve"> PAGEREF _Toc6482 </w:instrText>
           </w:r>
           <w:r>
             <w:fldChar w:fldCharType="separate"/>
@@ -1051,7 +1053,7 @@
             <w:fldChar w:fldCharType="begin"/>
           </w:r>
           <w:r>
-            <w:instrText xml:space="preserve"> HYPERLINK \l _Toc18255 </w:instrText>
+            <w:instrText xml:space="preserve"> HYPERLINK \l _Toc8030 </w:instrText>
           </w:r>
           <w:r>
             <w:fldChar w:fldCharType="separate"/>
@@ -1077,7 +1079,7 @@
             <w:fldChar w:fldCharType="begin"/>
           </w:r>
           <w:r>
-            <w:instrText xml:space="preserve"> PAGEREF _Toc18255 </w:instrText>
+            <w:instrText xml:space="preserve"> PAGEREF _Toc8030 </w:instrText>
           </w:r>
           <w:r>
             <w:fldChar w:fldCharType="separate"/>
@@ -1103,7 +1105,7 @@
             <w:fldChar w:fldCharType="begin"/>
           </w:r>
           <w:r>
-            <w:instrText xml:space="preserve"> HYPERLINK \l _Toc16304 </w:instrText>
+            <w:instrText xml:space="preserve"> HYPERLINK \l _Toc26157 </w:instrText>
           </w:r>
           <w:r>
             <w:fldChar w:fldCharType="separate"/>
@@ -1129,7 +1131,7 @@
             <w:fldChar w:fldCharType="begin"/>
           </w:r>
           <w:r>
-            <w:instrText xml:space="preserve"> PAGEREF _Toc16304 </w:instrText>
+            <w:instrText xml:space="preserve"> PAGEREF _Toc26157 </w:instrText>
           </w:r>
           <w:r>
             <w:fldChar w:fldCharType="separate"/>
@@ -1155,7 +1157,7 @@
             <w:fldChar w:fldCharType="begin"/>
           </w:r>
           <w:r>
-            <w:instrText xml:space="preserve"> HYPERLINK \l _Toc11166 </w:instrText>
+            <w:instrText xml:space="preserve"> HYPERLINK \l _Toc21532 </w:instrText>
           </w:r>
           <w:r>
             <w:fldChar w:fldCharType="separate"/>
@@ -1181,7 +1183,7 @@
             <w:fldChar w:fldCharType="begin"/>
           </w:r>
           <w:r>
-            <w:instrText xml:space="preserve"> PAGEREF _Toc11166 </w:instrText>
+            <w:instrText xml:space="preserve"> PAGEREF _Toc21532 </w:instrText>
           </w:r>
           <w:r>
             <w:fldChar w:fldCharType="separate"/>
@@ -1207,7 +1209,7 @@
             <w:fldChar w:fldCharType="begin"/>
           </w:r>
           <w:r>
-            <w:instrText xml:space="preserve"> HYPERLINK \l _Toc8402 </w:instrText>
+            <w:instrText xml:space="preserve"> HYPERLINK \l _Toc7085 </w:instrText>
           </w:r>
           <w:r>
             <w:fldChar w:fldCharType="separate"/>
@@ -1233,7 +1235,7 @@
             <w:fldChar w:fldCharType="begin"/>
           </w:r>
           <w:r>
-            <w:instrText xml:space="preserve"> PAGEREF _Toc8402 </w:instrText>
+            <w:instrText xml:space="preserve"> PAGEREF _Toc7085 </w:instrText>
           </w:r>
           <w:r>
             <w:fldChar w:fldCharType="separate"/>
@@ -1259,7 +1261,7 @@
             <w:fldChar w:fldCharType="begin"/>
           </w:r>
           <w:r>
-            <w:instrText xml:space="preserve"> HYPERLINK \l _Toc11691 </w:instrText>
+            <w:instrText xml:space="preserve"> HYPERLINK \l _Toc18320 </w:instrText>
           </w:r>
           <w:r>
             <w:fldChar w:fldCharType="separate"/>
@@ -1285,7 +1287,7 @@
             <w:fldChar w:fldCharType="begin"/>
           </w:r>
           <w:r>
-            <w:instrText xml:space="preserve"> PAGEREF _Toc11691 </w:instrText>
+            <w:instrText xml:space="preserve"> PAGEREF _Toc18320 </w:instrText>
           </w:r>
           <w:r>
             <w:fldChar w:fldCharType="separate"/>
@@ -1311,7 +1313,7 @@
             <w:fldChar w:fldCharType="begin"/>
           </w:r>
           <w:r>
-            <w:instrText xml:space="preserve"> HYPERLINK \l _Toc15224 </w:instrText>
+            <w:instrText xml:space="preserve"> HYPERLINK \l _Toc22547 </w:instrText>
           </w:r>
           <w:r>
             <w:fldChar w:fldCharType="separate"/>
@@ -1337,7 +1339,7 @@
             <w:fldChar w:fldCharType="begin"/>
           </w:r>
           <w:r>
-            <w:instrText xml:space="preserve"> PAGEREF _Toc15224 </w:instrText>
+            <w:instrText xml:space="preserve"> PAGEREF _Toc22547 </w:instrText>
           </w:r>
           <w:r>
             <w:fldChar w:fldCharType="separate"/>
@@ -1363,7 +1365,7 @@
             <w:fldChar w:fldCharType="begin"/>
           </w:r>
           <w:r>
-            <w:instrText xml:space="preserve"> HYPERLINK \l _Toc18424 </w:instrText>
+            <w:instrText xml:space="preserve"> HYPERLINK \l _Toc22068 </w:instrText>
           </w:r>
           <w:r>
             <w:fldChar w:fldCharType="separate"/>
@@ -1389,7 +1391,7 @@
             <w:fldChar w:fldCharType="begin"/>
           </w:r>
           <w:r>
-            <w:instrText xml:space="preserve"> PAGEREF _Toc18424 </w:instrText>
+            <w:instrText xml:space="preserve"> PAGEREF _Toc22068 </w:instrText>
           </w:r>
           <w:r>
             <w:fldChar w:fldCharType="separate"/>
@@ -1415,7 +1417,7 @@
             <w:fldChar w:fldCharType="begin"/>
           </w:r>
           <w:r>
-            <w:instrText xml:space="preserve"> HYPERLINK \l _Toc18416 </w:instrText>
+            <w:instrText xml:space="preserve"> HYPERLINK \l _Toc18503 </w:instrText>
           </w:r>
           <w:r>
             <w:fldChar w:fldCharType="separate"/>
@@ -1441,7 +1443,7 @@
             <w:fldChar w:fldCharType="begin"/>
           </w:r>
           <w:r>
-            <w:instrText xml:space="preserve"> PAGEREF _Toc18416 </w:instrText>
+            <w:instrText xml:space="preserve"> PAGEREF _Toc18503 </w:instrText>
           </w:r>
           <w:r>
             <w:fldChar w:fldCharType="separate"/>
@@ -1467,7 +1469,7 @@
             <w:fldChar w:fldCharType="begin"/>
           </w:r>
           <w:r>
-            <w:instrText xml:space="preserve"> HYPERLINK \l _Toc16912 </w:instrText>
+            <w:instrText xml:space="preserve"> HYPERLINK \l _Toc31319 </w:instrText>
           </w:r>
           <w:r>
             <w:fldChar w:fldCharType="separate"/>
@@ -1493,7 +1495,7 @@
             <w:fldChar w:fldCharType="begin"/>
           </w:r>
           <w:r>
-            <w:instrText xml:space="preserve"> PAGEREF _Toc16912 </w:instrText>
+            <w:instrText xml:space="preserve"> PAGEREF _Toc31319 </w:instrText>
           </w:r>
           <w:r>
             <w:fldChar w:fldCharType="separate"/>
@@ -1519,7 +1521,7 @@
             <w:fldChar w:fldCharType="begin"/>
           </w:r>
           <w:r>
-            <w:instrText xml:space="preserve"> HYPERLINK \l _Toc26183 </w:instrText>
+            <w:instrText xml:space="preserve"> HYPERLINK \l _Toc8765 </w:instrText>
           </w:r>
           <w:r>
             <w:fldChar w:fldCharType="separate"/>
@@ -1545,7 +1547,7 @@
             <w:fldChar w:fldCharType="begin"/>
           </w:r>
           <w:r>
-            <w:instrText xml:space="preserve"> PAGEREF _Toc26183 </w:instrText>
+            <w:instrText xml:space="preserve"> PAGEREF _Toc8765 </w:instrText>
           </w:r>
           <w:r>
             <w:fldChar w:fldCharType="separate"/>
@@ -1571,7 +1573,7 @@
             <w:fldChar w:fldCharType="begin"/>
           </w:r>
           <w:r>
-            <w:instrText xml:space="preserve"> HYPERLINK \l _Toc32717 </w:instrText>
+            <w:instrText xml:space="preserve"> HYPERLINK \l _Toc11131 </w:instrText>
           </w:r>
           <w:r>
             <w:fldChar w:fldCharType="separate"/>
@@ -1597,7 +1599,7 @@
             <w:fldChar w:fldCharType="begin"/>
           </w:r>
           <w:r>
-            <w:instrText xml:space="preserve"> PAGEREF _Toc32717 </w:instrText>
+            <w:instrText xml:space="preserve"> PAGEREF _Toc11131 </w:instrText>
           </w:r>
           <w:r>
             <w:fldChar w:fldCharType="separate"/>
@@ -1623,7 +1625,7 @@
             <w:fldChar w:fldCharType="begin"/>
           </w:r>
           <w:r>
-            <w:instrText xml:space="preserve"> HYPERLINK \l _Toc9959 </w:instrText>
+            <w:instrText xml:space="preserve"> HYPERLINK \l _Toc7008 </w:instrText>
           </w:r>
           <w:r>
             <w:fldChar w:fldCharType="separate"/>
@@ -1649,7 +1651,7 @@
             <w:fldChar w:fldCharType="begin"/>
           </w:r>
           <w:r>
-            <w:instrText xml:space="preserve"> PAGEREF _Toc9959 </w:instrText>
+            <w:instrText xml:space="preserve"> PAGEREF _Toc7008 </w:instrText>
           </w:r>
           <w:r>
             <w:fldChar w:fldCharType="separate"/>
@@ -1675,7 +1677,7 @@
             <w:fldChar w:fldCharType="begin"/>
           </w:r>
           <w:r>
-            <w:instrText xml:space="preserve"> HYPERLINK \l _Toc1029 </w:instrText>
+            <w:instrText xml:space="preserve"> HYPERLINK \l _Toc15753 </w:instrText>
           </w:r>
           <w:r>
             <w:fldChar w:fldCharType="separate"/>
@@ -1701,7 +1703,7 @@
             <w:fldChar w:fldCharType="begin"/>
           </w:r>
           <w:r>
-            <w:instrText xml:space="preserve"> PAGEREF _Toc1029 </w:instrText>
+            <w:instrText xml:space="preserve"> PAGEREF _Toc15753 </w:instrText>
           </w:r>
           <w:r>
             <w:fldChar w:fldCharType="separate"/>
@@ -1727,7 +1729,7 @@
             <w:fldChar w:fldCharType="begin"/>
           </w:r>
           <w:r>
-            <w:instrText xml:space="preserve"> HYPERLINK \l _Toc11548 </w:instrText>
+            <w:instrText xml:space="preserve"> HYPERLINK \l _Toc885 </w:instrText>
           </w:r>
           <w:r>
             <w:fldChar w:fldCharType="separate"/>
@@ -1753,7 +1755,7 @@
             <w:fldChar w:fldCharType="begin"/>
           </w:r>
           <w:r>
-            <w:instrText xml:space="preserve"> PAGEREF _Toc11548 </w:instrText>
+            <w:instrText xml:space="preserve"> PAGEREF _Toc885 </w:instrText>
           </w:r>
           <w:r>
             <w:fldChar w:fldCharType="separate"/>
@@ -1779,7 +1781,7 @@
             <w:fldChar w:fldCharType="begin"/>
           </w:r>
           <w:r>
-            <w:instrText xml:space="preserve"> HYPERLINK \l _Toc2418 </w:instrText>
+            <w:instrText xml:space="preserve"> HYPERLINK \l _Toc26278 </w:instrText>
           </w:r>
           <w:r>
             <w:fldChar w:fldCharType="separate"/>
@@ -1805,7 +1807,7 @@
             <w:fldChar w:fldCharType="begin"/>
           </w:r>
           <w:r>
-            <w:instrText xml:space="preserve"> PAGEREF _Toc2418 </w:instrText>
+            <w:instrText xml:space="preserve"> PAGEREF _Toc26278 </w:instrText>
           </w:r>
           <w:r>
             <w:fldChar w:fldCharType="separate"/>
@@ -1831,7 +1833,7 @@
             <w:fldChar w:fldCharType="begin"/>
           </w:r>
           <w:r>
-            <w:instrText xml:space="preserve"> HYPERLINK \l _Toc25294 </w:instrText>
+            <w:instrText xml:space="preserve"> HYPERLINK \l _Toc12194 </w:instrText>
           </w:r>
           <w:r>
             <w:fldChar w:fldCharType="separate"/>
@@ -1857,7 +1859,7 @@
             <w:fldChar w:fldCharType="begin"/>
           </w:r>
           <w:r>
-            <w:instrText xml:space="preserve"> PAGEREF _Toc25294 </w:instrText>
+            <w:instrText xml:space="preserve"> PAGEREF _Toc12194 </w:instrText>
           </w:r>
           <w:r>
             <w:fldChar w:fldCharType="separate"/>
@@ -1883,7 +1885,7 @@
             <w:fldChar w:fldCharType="begin"/>
           </w:r>
           <w:r>
-            <w:instrText xml:space="preserve"> HYPERLINK \l _Toc27666 </w:instrText>
+            <w:instrText xml:space="preserve"> HYPERLINK \l _Toc2225 </w:instrText>
           </w:r>
           <w:r>
             <w:fldChar w:fldCharType="separate"/>
@@ -1909,7 +1911,7 @@
             <w:fldChar w:fldCharType="begin"/>
           </w:r>
           <w:r>
-            <w:instrText xml:space="preserve"> PAGEREF _Toc27666 </w:instrText>
+            <w:instrText xml:space="preserve"> PAGEREF _Toc2225 </w:instrText>
           </w:r>
           <w:r>
             <w:fldChar w:fldCharType="separate"/>
@@ -1935,7 +1937,7 @@
             <w:fldChar w:fldCharType="begin"/>
           </w:r>
           <w:r>
-            <w:instrText xml:space="preserve"> HYPERLINK \l _Toc12013 </w:instrText>
+            <w:instrText xml:space="preserve"> HYPERLINK \l _Toc32364 </w:instrText>
           </w:r>
           <w:r>
             <w:fldChar w:fldCharType="separate"/>
@@ -1961,7 +1963,7 @@
             <w:fldChar w:fldCharType="begin"/>
           </w:r>
           <w:r>
-            <w:instrText xml:space="preserve"> PAGEREF _Toc12013 </w:instrText>
+            <w:instrText xml:space="preserve"> PAGEREF _Toc32364 </w:instrText>
           </w:r>
           <w:r>
             <w:fldChar w:fldCharType="separate"/>
@@ -1987,7 +1989,7 @@
             <w:fldChar w:fldCharType="begin"/>
           </w:r>
           <w:r>
-            <w:instrText xml:space="preserve"> HYPERLINK \l _Toc11862 </w:instrText>
+            <w:instrText xml:space="preserve"> HYPERLINK \l _Toc946 </w:instrText>
           </w:r>
           <w:r>
             <w:fldChar w:fldCharType="separate"/>
@@ -2013,7 +2015,7 @@
             <w:fldChar w:fldCharType="begin"/>
           </w:r>
           <w:r>
-            <w:instrText xml:space="preserve"> PAGEREF _Toc11862 </w:instrText>
+            <w:instrText xml:space="preserve"> PAGEREF _Toc946 </w:instrText>
           </w:r>
           <w:r>
             <w:fldChar w:fldCharType="separate"/>
@@ -2039,7 +2041,7 @@
             <w:fldChar w:fldCharType="begin"/>
           </w:r>
           <w:r>
-            <w:instrText xml:space="preserve"> HYPERLINK \l _Toc27749 </w:instrText>
+            <w:instrText xml:space="preserve"> HYPERLINK \l _Toc17647 </w:instrText>
           </w:r>
           <w:r>
             <w:fldChar w:fldCharType="separate"/>
@@ -2065,7 +2067,7 @@
             <w:fldChar w:fldCharType="begin"/>
           </w:r>
           <w:r>
-            <w:instrText xml:space="preserve"> PAGEREF _Toc27749 </w:instrText>
+            <w:instrText xml:space="preserve"> PAGEREF _Toc17647 </w:instrText>
           </w:r>
           <w:r>
             <w:fldChar w:fldCharType="separate"/>
@@ -2091,7 +2093,7 @@
             <w:fldChar w:fldCharType="begin"/>
           </w:r>
           <w:r>
-            <w:instrText xml:space="preserve"> HYPERLINK \l _Toc201 </w:instrText>
+            <w:instrText xml:space="preserve"> HYPERLINK \l _Toc16576 </w:instrText>
           </w:r>
           <w:r>
             <w:fldChar w:fldCharType="separate"/>
@@ -2117,7 +2119,7 @@
             <w:fldChar w:fldCharType="begin"/>
           </w:r>
           <w:r>
-            <w:instrText xml:space="preserve"> PAGEREF _Toc201 </w:instrText>
+            <w:instrText xml:space="preserve"> PAGEREF _Toc16576 </w:instrText>
           </w:r>
           <w:r>
             <w:fldChar w:fldCharType="separate"/>
@@ -2143,7 +2145,7 @@
             <w:fldChar w:fldCharType="begin"/>
           </w:r>
           <w:r>
-            <w:instrText xml:space="preserve"> HYPERLINK \l _Toc3480 </w:instrText>
+            <w:instrText xml:space="preserve"> HYPERLINK \l _Toc13986 </w:instrText>
           </w:r>
           <w:r>
             <w:fldChar w:fldCharType="separate"/>
@@ -2169,7 +2171,7 @@
             <w:fldChar w:fldCharType="begin"/>
           </w:r>
           <w:r>
-            <w:instrText xml:space="preserve"> PAGEREF _Toc3480 </w:instrText>
+            <w:instrText xml:space="preserve"> PAGEREF _Toc13986 </w:instrText>
           </w:r>
           <w:r>
             <w:fldChar w:fldCharType="separate"/>
@@ -2195,7 +2197,7 @@
             <w:fldChar w:fldCharType="begin"/>
           </w:r>
           <w:r>
-            <w:instrText xml:space="preserve"> HYPERLINK \l _Toc10281 </w:instrText>
+            <w:instrText xml:space="preserve"> HYPERLINK \l _Toc24879 </w:instrText>
           </w:r>
           <w:r>
             <w:fldChar w:fldCharType="separate"/>
@@ -2221,7 +2223,7 @@
             <w:fldChar w:fldCharType="begin"/>
           </w:r>
           <w:r>
-            <w:instrText xml:space="preserve"> PAGEREF _Toc10281 </w:instrText>
+            <w:instrText xml:space="preserve"> PAGEREF _Toc24879 </w:instrText>
           </w:r>
           <w:r>
             <w:fldChar w:fldCharType="separate"/>
@@ -2247,7 +2249,7 @@
             <w:fldChar w:fldCharType="begin"/>
           </w:r>
           <w:r>
-            <w:instrText xml:space="preserve"> HYPERLINK \l _Toc30888 </w:instrText>
+            <w:instrText xml:space="preserve"> HYPERLINK \l _Toc9309 </w:instrText>
           </w:r>
           <w:r>
             <w:fldChar w:fldCharType="separate"/>
@@ -2273,7 +2275,7 @@
             <w:fldChar w:fldCharType="begin"/>
           </w:r>
           <w:r>
-            <w:instrText xml:space="preserve"> PAGEREF _Toc30888 </w:instrText>
+            <w:instrText xml:space="preserve"> PAGEREF _Toc9309 </w:instrText>
           </w:r>
           <w:r>
             <w:fldChar w:fldCharType="separate"/>
@@ -2299,7 +2301,7 @@
             <w:fldChar w:fldCharType="begin"/>
           </w:r>
           <w:r>
-            <w:instrText xml:space="preserve"> HYPERLINK \l _Toc15619 </w:instrText>
+            <w:instrText xml:space="preserve"> HYPERLINK \l _Toc7167 </w:instrText>
           </w:r>
           <w:r>
             <w:fldChar w:fldCharType="separate"/>
@@ -2325,7 +2327,7 @@
             <w:fldChar w:fldCharType="begin"/>
           </w:r>
           <w:r>
-            <w:instrText xml:space="preserve"> PAGEREF _Toc15619 </w:instrText>
+            <w:instrText xml:space="preserve"> PAGEREF _Toc7167 </w:instrText>
           </w:r>
           <w:r>
             <w:fldChar w:fldCharType="separate"/>
@@ -2351,7 +2353,7 @@
             <w:fldChar w:fldCharType="begin"/>
           </w:r>
           <w:r>
-            <w:instrText xml:space="preserve"> HYPERLINK \l _Toc19228 </w:instrText>
+            <w:instrText xml:space="preserve"> HYPERLINK \l _Toc5253 </w:instrText>
           </w:r>
           <w:r>
             <w:fldChar w:fldCharType="separate"/>
@@ -2377,7 +2379,7 @@
             <w:fldChar w:fldCharType="begin"/>
           </w:r>
           <w:r>
-            <w:instrText xml:space="preserve"> PAGEREF _Toc19228 </w:instrText>
+            <w:instrText xml:space="preserve"> PAGEREF _Toc5253 </w:instrText>
           </w:r>
           <w:r>
             <w:fldChar w:fldCharType="separate"/>
@@ -2403,7 +2405,7 @@
             <w:fldChar w:fldCharType="begin"/>
           </w:r>
           <w:r>
-            <w:instrText xml:space="preserve"> HYPERLINK \l _Toc22852 </w:instrText>
+            <w:instrText xml:space="preserve"> HYPERLINK \l _Toc25567 </w:instrText>
           </w:r>
           <w:r>
             <w:fldChar w:fldCharType="separate"/>
@@ -2429,13 +2431,273 @@
             <w:fldChar w:fldCharType="begin"/>
           </w:r>
           <w:r>
-            <w:instrText xml:space="preserve"> PAGEREF _Toc22852 </w:instrText>
+            <w:instrText xml:space="preserve"> PAGEREF _Toc25567 </w:instrText>
           </w:r>
           <w:r>
             <w:fldChar w:fldCharType="separate"/>
           </w:r>
           <w:r>
             <w:t>12</w:t>
+          </w:r>
+          <w:r>
+            <w:fldChar w:fldCharType="end"/>
+          </w:r>
+          <w:r>
+            <w:fldChar w:fldCharType="end"/>
+          </w:r>
+        </w:p>
+        <w:p>
+          <w:pPr>
+            <w:pStyle w:val="11"/>
+            <w:tabs>
+              <w:tab w:val="right" w:leader="dot" w:pos="8306"/>
+            </w:tabs>
+          </w:pPr>
+          <w:r>
+            <w:fldChar w:fldCharType="begin"/>
+          </w:r>
+          <w:r>
+            <w:instrText xml:space="preserve"> HYPERLINK \l _Toc1407 </w:instrText>
+          </w:r>
+          <w:r>
+            <w:fldChar w:fldCharType="separate"/>
+          </w:r>
+          <w:r>
+            <w:rPr>
+              <w:rFonts w:hint="default"/>
+              <w:lang w:val="en-US" w:eastAsia="zh-CN"/>
+            </w:rPr>
+            <w:t xml:space="preserve">1.27.4. </w:t>
+          </w:r>
+          <w:r>
+            <w:rPr>
+              <w:rFonts w:hint="eastAsia"/>
+              <w:lang w:val="en-US" w:eastAsia="zh-CN"/>
+            </w:rPr>
+            <w:t>表格应用</w:t>
+          </w:r>
+          <w:r>
+            <w:tab/>
+          </w:r>
+          <w:r>
+            <w:fldChar w:fldCharType="begin"/>
+          </w:r>
+          <w:r>
+            <w:instrText xml:space="preserve"> PAGEREF _Toc1407 </w:instrText>
+          </w:r>
+          <w:r>
+            <w:fldChar w:fldCharType="separate"/>
+          </w:r>
+          <w:r>
+            <w:t>12</w:t>
+          </w:r>
+          <w:r>
+            <w:fldChar w:fldCharType="end"/>
+          </w:r>
+          <w:r>
+            <w:fldChar w:fldCharType="end"/>
+          </w:r>
+        </w:p>
+        <w:p>
+          <w:pPr>
+            <w:pStyle w:val="11"/>
+            <w:tabs>
+              <w:tab w:val="right" w:leader="dot" w:pos="8306"/>
+            </w:tabs>
+          </w:pPr>
+          <w:r>
+            <w:fldChar w:fldCharType="begin"/>
+          </w:r>
+          <w:r>
+            <w:instrText xml:space="preserve"> HYPERLINK \l _Toc584 </w:instrText>
+          </w:r>
+          <w:r>
+            <w:fldChar w:fldCharType="separate"/>
+          </w:r>
+          <w:r>
+            <w:rPr>
+              <w:rFonts w:hint="default"/>
+              <w:lang w:val="en-US" w:eastAsia="zh-CN"/>
+            </w:rPr>
+            <w:t xml:space="preserve">1.27.5. </w:t>
+          </w:r>
+          <w:r>
+            <w:rPr>
+              <w:rFonts w:hint="eastAsia"/>
+              <w:lang w:val="en-US" w:eastAsia="zh-CN"/>
+            </w:rPr>
+            <w:t>toLowerCase()</w:t>
+          </w:r>
+          <w:r>
+            <w:tab/>
+          </w:r>
+          <w:r>
+            <w:fldChar w:fldCharType="begin"/>
+          </w:r>
+          <w:r>
+            <w:instrText xml:space="preserve"> PAGEREF _Toc584 </w:instrText>
+          </w:r>
+          <w:r>
+            <w:fldChar w:fldCharType="separate"/>
+          </w:r>
+          <w:r>
+            <w:t>13</w:t>
+          </w:r>
+          <w:r>
+            <w:fldChar w:fldCharType="end"/>
+          </w:r>
+          <w:r>
+            <w:fldChar w:fldCharType="end"/>
+          </w:r>
+        </w:p>
+        <w:p>
+          <w:pPr>
+            <w:pStyle w:val="11"/>
+            <w:tabs>
+              <w:tab w:val="right" w:leader="dot" w:pos="8306"/>
+            </w:tabs>
+          </w:pPr>
+          <w:r>
+            <w:fldChar w:fldCharType="begin"/>
+          </w:r>
+          <w:r>
+            <w:instrText xml:space="preserve"> HYPERLINK \l _Toc29917 </w:instrText>
+          </w:r>
+          <w:r>
+            <w:fldChar w:fldCharType="separate"/>
+          </w:r>
+          <w:r>
+            <w:rPr>
+              <w:rFonts w:hint="default"/>
+              <w:lang w:val="en-US" w:eastAsia="zh-CN"/>
+            </w:rPr>
+            <w:t xml:space="preserve">1.27.6. </w:t>
+          </w:r>
+          <w:r>
+            <w:rPr>
+              <w:rFonts w:hint="eastAsia"/>
+              <w:lang w:val="en-US" w:eastAsia="zh-CN"/>
+            </w:rPr>
+            <w:t>search()</w:t>
+          </w:r>
+          <w:r>
+            <w:tab/>
+          </w:r>
+          <w:r>
+            <w:fldChar w:fldCharType="begin"/>
+          </w:r>
+          <w:r>
+            <w:instrText xml:space="preserve"> PAGEREF _Toc29917 </w:instrText>
+          </w:r>
+          <w:r>
+            <w:fldChar w:fldCharType="separate"/>
+          </w:r>
+          <w:r>
+            <w:t>13</w:t>
+          </w:r>
+          <w:r>
+            <w:fldChar w:fldCharType="end"/>
+          </w:r>
+          <w:r>
+            <w:fldChar w:fldCharType="end"/>
+          </w:r>
+        </w:p>
+        <w:p>
+          <w:pPr>
+            <w:pStyle w:val="11"/>
+            <w:tabs>
+              <w:tab w:val="right" w:leader="dot" w:pos="8306"/>
+            </w:tabs>
+          </w:pPr>
+          <w:r>
+            <w:fldChar w:fldCharType="begin"/>
+          </w:r>
+          <w:r>
+            <w:instrText xml:space="preserve"> HYPERLINK \l _Toc30847 </w:instrText>
+          </w:r>
+          <w:r>
+            <w:fldChar w:fldCharType="separate"/>
+          </w:r>
+          <w:r>
+            <w:rPr>
+              <w:rFonts w:hint="default"/>
+              <w:lang w:val="en-US" w:eastAsia="zh-CN"/>
+            </w:rPr>
+            <w:t xml:space="preserve">1.27.7. </w:t>
+          </w:r>
+          <w:r>
+            <w:rPr>
+              <w:rFonts w:hint="eastAsia"/>
+              <w:lang w:val="en-US" w:eastAsia="zh-CN"/>
+            </w:rPr>
+            <w:t>split()</w:t>
+          </w:r>
+          <w:r>
+            <w:tab/>
+          </w:r>
+          <w:r>
+            <w:fldChar w:fldCharType="begin"/>
+          </w:r>
+          <w:r>
+            <w:instrText xml:space="preserve"> PAGEREF _Toc30847 </w:instrText>
+          </w:r>
+          <w:r>
+            <w:fldChar w:fldCharType="separate"/>
+          </w:r>
+          <w:r>
+            <w:t>13</w:t>
+          </w:r>
+          <w:r>
+            <w:fldChar w:fldCharType="end"/>
+          </w:r>
+          <w:r>
+            <w:fldChar w:fldCharType="end"/>
+          </w:r>
+        </w:p>
+        <w:p>
+          <w:pPr>
+            <w:pStyle w:val="11"/>
+            <w:tabs>
+              <w:tab w:val="right" w:leader="dot" w:pos="8306"/>
+            </w:tabs>
+          </w:pPr>
+          <w:r>
+            <w:fldChar w:fldCharType="begin"/>
+          </w:r>
+          <w:r>
+            <w:instrText xml:space="preserve"> HYPERLINK \l _Toc22759 </w:instrText>
+          </w:r>
+          <w:r>
+            <w:fldChar w:fldCharType="separate"/>
+          </w:r>
+          <w:r>
+            <w:rPr>
+              <w:rFonts w:hint="default"/>
+              <w:lang w:val="en-US" w:eastAsia="zh-CN"/>
+            </w:rPr>
+            <w:t xml:space="preserve">1.27.8. </w:t>
+          </w:r>
+          <w:r>
+            <w:rPr>
+              <w:rFonts w:hint="eastAsia"/>
+              <w:lang w:val="en-US" w:eastAsia="zh-CN"/>
+            </w:rPr>
+            <w:t>表单</w:t>
+          </w:r>
+          <w:r>
+            <w:tab/>
+          </w:r>
+          <w:r>
+            <w:fldChar w:fldCharType="begin"/>
+          </w:r>
+          <w:r>
+            <w:instrText xml:space="preserve"> PAGEREF _Toc22759 </w:instrText>
+          </w:r>
+          <w:r>
+            <w:fldChar w:fldCharType="separate"/>
+          </w:r>
+          <w:r>
+            <w:t>13</w:t>
           </w:r>
           <w:r>
             <w:fldChar w:fldCharType="end"/>
@@ -2455,7 +2717,7 @@
             <w:fldChar w:fldCharType="begin"/>
           </w:r>
           <w:r>
-            <w:instrText xml:space="preserve"> HYPERLINK \l _Toc26532 </w:instrText>
+            <w:instrText xml:space="preserve"> HYPERLINK \l _Toc15734 </w:instrText>
           </w:r>
           <w:r>
             <w:fldChar w:fldCharType="separate"/>
@@ -2481,7 +2743,7 @@
             <w:fldChar w:fldCharType="begin"/>
           </w:r>
           <w:r>
-            <w:instrText xml:space="preserve"> PAGEREF _Toc26532 </w:instrText>
+            <w:instrText xml:space="preserve"> PAGEREF _Toc15734 </w:instrText>
           </w:r>
           <w:r>
             <w:fldChar w:fldCharType="separate"/>
@@ -2507,7 +2769,7 @@
             <w:fldChar w:fldCharType="begin"/>
           </w:r>
           <w:r>
-            <w:instrText xml:space="preserve"> HYPERLINK \l _Toc11116 </w:instrText>
+            <w:instrText xml:space="preserve"> HYPERLINK \l _Toc26471 </w:instrText>
           </w:r>
           <w:r>
             <w:fldChar w:fldCharType="separate"/>
@@ -2533,13 +2795,13 @@
             <w:fldChar w:fldCharType="begin"/>
           </w:r>
           <w:r>
-            <w:instrText xml:space="preserve"> PAGEREF _Toc11116 </w:instrText>
-          </w:r>
-          <w:r>
-            <w:fldChar w:fldCharType="separate"/>
-          </w:r>
-          <w:r>
-            <w:t>13</w:t>
+            <w:instrText xml:space="preserve"> PAGEREF _Toc26471 </w:instrText>
+          </w:r>
+          <w:r>
+            <w:fldChar w:fldCharType="separate"/>
+          </w:r>
+          <w:r>
+            <w:t>14</w:t>
           </w:r>
           <w:r>
             <w:fldChar w:fldCharType="end"/>
@@ -2559,7 +2821,7 @@
             <w:fldChar w:fldCharType="begin"/>
           </w:r>
           <w:r>
-            <w:instrText xml:space="preserve"> HYPERLINK \l _Toc1801 </w:instrText>
+            <w:instrText xml:space="preserve"> HYPERLINK \l _Toc26597 </w:instrText>
           </w:r>
           <w:r>
             <w:fldChar w:fldCharType="separate"/>
@@ -2585,13 +2847,13 @@
             <w:fldChar w:fldCharType="begin"/>
           </w:r>
           <w:r>
-            <w:instrText xml:space="preserve"> PAGEREF _Toc1801 </w:instrText>
-          </w:r>
-          <w:r>
-            <w:fldChar w:fldCharType="separate"/>
-          </w:r>
-          <w:r>
-            <w:t>14</w:t>
+            <w:instrText xml:space="preserve"> PAGEREF _Toc26597 </w:instrText>
+          </w:r>
+          <w:r>
+            <w:fldChar w:fldCharType="separate"/>
+          </w:r>
+          <w:r>
+            <w:t>15</w:t>
           </w:r>
           <w:r>
             <w:fldChar w:fldCharType="end"/>
@@ -2624,7 +2886,7 @@
           <w:lang w:val="en-US" w:eastAsia="zh-CN"/>
         </w:rPr>
       </w:pPr>
-      <w:bookmarkStart w:id="0" w:name="_Toc1293"/>
+      <w:bookmarkStart w:id="0" w:name="_Toc10078"/>
       <w:r>
         <w:rPr>
           <w:rFonts w:hint="eastAsia"/>
@@ -2643,7 +2905,7 @@
           <w:lang w:val="en-US" w:eastAsia="zh-CN"/>
         </w:rPr>
       </w:pPr>
-      <w:bookmarkStart w:id="1" w:name="_Toc8605"/>
+      <w:bookmarkStart w:id="1" w:name="_Toc3131"/>
       <w:r>
         <w:rPr>
           <w:rFonts w:hint="eastAsia"/>
@@ -2967,7 +3229,7 @@
           <w:lang w:val="en-US" w:eastAsia="zh-CN"/>
         </w:rPr>
       </w:pPr>
-      <w:bookmarkStart w:id="2" w:name="_Toc4181"/>
+      <w:bookmarkStart w:id="2" w:name="_Toc10487"/>
       <w:r>
         <w:rPr>
           <w:rFonts w:hint="eastAsia"/>
@@ -3156,7 +3418,7 @@
           <w:lang w:val="en-US" w:eastAsia="zh-CN"/>
         </w:rPr>
       </w:pPr>
-      <w:bookmarkStart w:id="3" w:name="_Toc32615"/>
+      <w:bookmarkStart w:id="3" w:name="_Toc1151"/>
       <w:r>
         <w:rPr>
           <w:rFonts w:hint="eastAsia"/>
@@ -3208,7 +3470,7 @@
           <w:lang w:val="en-US" w:eastAsia="zh-CN"/>
         </w:rPr>
       </w:pPr>
-      <w:bookmarkStart w:id="4" w:name="_Toc10034"/>
+      <w:bookmarkStart w:id="4" w:name="_Toc24992"/>
       <w:r>
         <w:rPr>
           <w:rFonts w:hint="eastAsia"/>
@@ -3274,7 +3536,7 @@
         </w:rPr>
         <w:t xml:space="preserve"> </w:t>
       </w:r>
-      <w:bookmarkStart w:id="5" w:name="_Toc7355"/>
+      <w:bookmarkStart w:id="5" w:name="_Toc11327"/>
       <w:r>
         <w:rPr>
           <w:rFonts w:hint="eastAsia"/>
@@ -3326,7 +3588,7 @@
           <w:lang w:val="en-US" w:eastAsia="zh-CN"/>
         </w:rPr>
       </w:pPr>
-      <w:bookmarkStart w:id="6" w:name="_Toc20884"/>
+      <w:bookmarkStart w:id="6" w:name="_Toc21200"/>
       <w:r>
         <w:rPr>
           <w:rFonts w:hint="eastAsia"/>
@@ -3361,7 +3623,7 @@
           <w:lang w:val="en-US" w:eastAsia="zh-CN"/>
         </w:rPr>
       </w:pPr>
-      <w:bookmarkStart w:id="7" w:name="_Toc7710"/>
+      <w:bookmarkStart w:id="7" w:name="_Toc1663"/>
       <w:r>
         <w:rPr>
           <w:rFonts w:hint="eastAsia"/>
@@ -3748,7 +4010,7 @@
           <w:lang w:val="en-US" w:eastAsia="zh-CN"/>
         </w:rPr>
       </w:pPr>
-      <w:bookmarkStart w:id="8" w:name="_Toc13556"/>
+      <w:bookmarkStart w:id="8" w:name="_Toc1338"/>
       <w:r>
         <w:rPr>
           <w:rFonts w:hint="eastAsia"/>
@@ -3799,7 +4061,7 @@
           <w:lang w:val="en-US" w:eastAsia="zh-CN"/>
         </w:rPr>
       </w:pPr>
-      <w:bookmarkStart w:id="9" w:name="_Toc514"/>
+      <w:bookmarkStart w:id="9" w:name="_Toc19429"/>
       <w:r>
         <w:rPr>
           <w:rFonts w:hint="eastAsia"/>
@@ -3866,7 +4128,7 @@
           <w:lang w:val="en-US" w:eastAsia="zh-CN"/>
         </w:rPr>
       </w:pPr>
-      <w:bookmarkStart w:id="10" w:name="_Toc4436"/>
+      <w:bookmarkStart w:id="10" w:name="_Toc16062"/>
       <w:r>
         <w:rPr>
           <w:rFonts w:hint="eastAsia"/>
@@ -4013,7 +4275,7 @@
           <w:lang w:val="en-US" w:eastAsia="zh-CN"/>
         </w:rPr>
       </w:pPr>
-      <w:bookmarkStart w:id="11" w:name="_Toc15960"/>
+      <w:bookmarkStart w:id="11" w:name="_Toc9049"/>
       <w:r>
         <w:rPr>
           <w:rFonts w:hint="eastAsia"/>
@@ -4119,7 +4381,7 @@
         </w:rPr>
         <w:t xml:space="preserve"> </w:t>
       </w:r>
-      <w:bookmarkStart w:id="12" w:name="_Toc11023"/>
+      <w:bookmarkStart w:id="12" w:name="_Toc18692"/>
       <w:r>
         <w:rPr>
           <w:rFonts w:hint="eastAsia"/>
@@ -4138,7 +4400,7 @@
           <w:lang w:val="en-US" w:eastAsia="zh-CN"/>
         </w:rPr>
       </w:pPr>
-      <w:bookmarkStart w:id="13" w:name="_Toc15247"/>
+      <w:bookmarkStart w:id="13" w:name="_Toc31930"/>
       <w:r>
         <w:rPr>
           <w:rFonts w:hint="eastAsia"/>
@@ -4180,7 +4442,7 @@
         </w:rPr>
         <w:t xml:space="preserve"> </w:t>
       </w:r>
-      <w:bookmarkStart w:id="14" w:name="_Toc12369"/>
+      <w:bookmarkStart w:id="14" w:name="_Toc21990"/>
       <w:r>
         <w:rPr>
           <w:rFonts w:hint="eastAsia"/>
@@ -4199,7 +4461,7 @@
           <w:lang w:val="en-US" w:eastAsia="zh-CN"/>
         </w:rPr>
       </w:pPr>
-      <w:bookmarkStart w:id="15" w:name="_Toc8376"/>
+      <w:bookmarkStart w:id="15" w:name="_Toc1574"/>
       <w:r>
         <w:rPr>
           <w:rFonts w:hint="eastAsia"/>
@@ -4218,7 +4480,7 @@
           <w:lang w:val="en-US" w:eastAsia="zh-CN"/>
         </w:rPr>
       </w:pPr>
-      <w:bookmarkStart w:id="16" w:name="_Toc24370"/>
+      <w:bookmarkStart w:id="16" w:name="_Toc14345"/>
       <w:r>
         <w:rPr>
           <w:rFonts w:hint="eastAsia"/>
@@ -4285,7 +4547,7 @@
           <w:lang w:val="en-US" w:eastAsia="zh-CN"/>
         </w:rPr>
       </w:pPr>
-      <w:bookmarkStart w:id="17" w:name="_Toc16808"/>
+      <w:bookmarkStart w:id="17" w:name="_Toc14508"/>
       <w:r>
         <w:rPr>
           <w:rFonts w:hint="eastAsia"/>
@@ -4319,7 +4581,7 @@
           <w:lang w:val="en-US" w:eastAsia="zh-CN"/>
         </w:rPr>
       </w:pPr>
-      <w:bookmarkStart w:id="18" w:name="_Toc6600"/>
+      <w:bookmarkStart w:id="18" w:name="_Toc6482"/>
       <w:r>
         <w:rPr>
           <w:rFonts w:hint="eastAsia"/>
@@ -4448,7 +4710,7 @@
           <w:lang w:val="en-US" w:eastAsia="zh-CN"/>
         </w:rPr>
       </w:pPr>
-      <w:bookmarkStart w:id="19" w:name="_Toc18255"/>
+      <w:bookmarkStart w:id="19" w:name="_Toc8030"/>
       <w:r>
         <w:rPr>
           <w:rFonts w:hint="eastAsia"/>
@@ -4512,7 +4774,7 @@
           <w:lang w:val="en-US" w:eastAsia="zh-CN"/>
         </w:rPr>
       </w:pPr>
-      <w:bookmarkStart w:id="20" w:name="_Toc16304"/>
+      <w:bookmarkStart w:id="20" w:name="_Toc26157"/>
       <w:r>
         <w:rPr>
           <w:rFonts w:hint="eastAsia"/>
@@ -4554,7 +4816,7 @@
           <w:lang w:val="en-US" w:eastAsia="zh-CN"/>
         </w:rPr>
       </w:pPr>
-      <w:bookmarkStart w:id="21" w:name="_Toc11166"/>
+      <w:bookmarkStart w:id="21" w:name="_Toc21532"/>
       <w:r>
         <w:rPr>
           <w:rFonts w:hint="eastAsia"/>
@@ -4642,7 +4904,7 @@
           <w:lang w:val="en-US" w:eastAsia="zh-CN"/>
         </w:rPr>
       </w:pPr>
-      <w:bookmarkStart w:id="22" w:name="_Toc8402"/>
+      <w:bookmarkStart w:id="22" w:name="_Toc7085"/>
       <w:r>
         <w:rPr>
           <w:rFonts w:hint="eastAsia"/>
@@ -4692,7 +4954,7 @@
           <w:lang w:val="en-US" w:eastAsia="zh-CN"/>
         </w:rPr>
       </w:pPr>
-      <w:bookmarkStart w:id="23" w:name="_Toc11691"/>
+      <w:bookmarkStart w:id="23" w:name="_Toc18320"/>
       <w:r>
         <w:rPr>
           <w:rFonts w:hint="eastAsia"/>
@@ -4711,7 +4973,7 @@
           <w:lang w:val="en-US" w:eastAsia="zh-CN"/>
         </w:rPr>
       </w:pPr>
-      <w:bookmarkStart w:id="24" w:name="_Toc15224"/>
+      <w:bookmarkStart w:id="24" w:name="_Toc22547"/>
       <w:r>
         <w:rPr>
           <w:rFonts w:hint="eastAsia"/>
@@ -4942,7 +5204,7 @@
           <w:lang w:val="en-US" w:eastAsia="zh-CN"/>
         </w:rPr>
       </w:pPr>
-      <w:bookmarkStart w:id="25" w:name="_Toc18424"/>
+      <w:bookmarkStart w:id="25" w:name="_Toc22068"/>
       <w:r>
         <w:rPr>
           <w:rFonts w:hint="eastAsia"/>
@@ -4991,7 +5253,7 @@
           <w:lang w:val="en-US" w:eastAsia="zh-CN"/>
         </w:rPr>
       </w:pPr>
-      <w:bookmarkStart w:id="26" w:name="_Toc18416"/>
+      <w:bookmarkStart w:id="26" w:name="_Toc18503"/>
       <w:r>
         <w:rPr>
           <w:rFonts w:hint="eastAsia"/>
@@ -5010,7 +5272,7 @@
           <w:lang w:val="en-US" w:eastAsia="zh-CN"/>
         </w:rPr>
       </w:pPr>
-      <w:bookmarkStart w:id="27" w:name="_Toc16912"/>
+      <w:bookmarkStart w:id="27" w:name="_Toc31319"/>
       <w:r>
         <w:rPr>
           <w:rFonts w:hint="eastAsia"/>
@@ -5209,7 +5471,7 @@
           <w:lang w:val="en-US" w:eastAsia="zh-CN"/>
         </w:rPr>
       </w:pPr>
-      <w:bookmarkStart w:id="28" w:name="_Toc26183"/>
+      <w:bookmarkStart w:id="28" w:name="_Toc8765"/>
       <w:r>
         <w:rPr>
           <w:rFonts w:hint="eastAsia"/>
@@ -5273,7 +5535,7 @@
         </w:rPr>
         <w:t xml:space="preserve"> </w:t>
       </w:r>
-      <w:bookmarkStart w:id="29" w:name="_Toc32717"/>
+      <w:bookmarkStart w:id="29" w:name="_Toc11131"/>
       <w:r>
         <w:rPr>
           <w:rFonts w:hint="eastAsia"/>
@@ -5350,7 +5612,7 @@
           <w:lang w:val="en-US" w:eastAsia="zh-CN"/>
         </w:rPr>
       </w:pPr>
-      <w:bookmarkStart w:id="30" w:name="_Toc9959"/>
+      <w:bookmarkStart w:id="30" w:name="_Toc7008"/>
       <w:r>
         <w:rPr>
           <w:rFonts w:hint="eastAsia"/>
@@ -5461,7 +5723,7 @@
           <w:lang w:val="en-US" w:eastAsia="zh-CN"/>
         </w:rPr>
       </w:pPr>
-      <w:bookmarkStart w:id="31" w:name="_Toc1029"/>
+      <w:bookmarkStart w:id="31" w:name="_Toc15753"/>
       <w:r>
         <w:rPr>
           <w:rFonts w:hint="eastAsia"/>
@@ -5525,7 +5787,7 @@
           <w:lang w:val="en-US" w:eastAsia="zh-CN"/>
         </w:rPr>
       </w:pPr>
-      <w:bookmarkStart w:id="32" w:name="_Toc11548"/>
+      <w:bookmarkStart w:id="32" w:name="_Toc885"/>
       <w:r>
         <w:rPr>
           <w:rFonts w:hint="eastAsia"/>
@@ -5544,7 +5806,7 @@
           <w:lang w:val="en-US" w:eastAsia="zh-CN"/>
         </w:rPr>
       </w:pPr>
-      <w:bookmarkStart w:id="33" w:name="_Toc2418"/>
+      <w:bookmarkStart w:id="33" w:name="_Toc26278"/>
       <w:r>
         <w:rPr>
           <w:rFonts w:hint="eastAsia"/>
@@ -5646,7 +5908,7 @@
           <w:lang w:val="en-US" w:eastAsia="zh-CN"/>
         </w:rPr>
       </w:pPr>
-      <w:bookmarkStart w:id="34" w:name="_Toc25294"/>
+      <w:bookmarkStart w:id="34" w:name="_Toc12194"/>
       <w:r>
         <w:rPr>
           <w:rFonts w:hint="eastAsia"/>
@@ -5797,7 +6059,7 @@
           <w:lang w:val="en-US" w:eastAsia="zh-CN"/>
         </w:rPr>
       </w:pPr>
-      <w:bookmarkStart w:id="35" w:name="_Toc27666"/>
+      <w:bookmarkStart w:id="35" w:name="_Toc2225"/>
       <w:r>
         <w:rPr>
           <w:rFonts w:hint="eastAsia"/>
@@ -5876,7 +6138,7 @@
           <w:lang w:val="en-US" w:eastAsia="zh-CN"/>
         </w:rPr>
       </w:pPr>
-      <w:bookmarkStart w:id="36" w:name="_Toc12013"/>
+      <w:bookmarkStart w:id="36" w:name="_Toc32364"/>
       <w:r>
         <w:rPr>
           <w:rFonts w:hint="eastAsia"/>
@@ -5895,7 +6157,7 @@
           <w:lang w:val="en-US" w:eastAsia="zh-CN"/>
         </w:rPr>
       </w:pPr>
-      <w:bookmarkStart w:id="37" w:name="_Toc11862"/>
+      <w:bookmarkStart w:id="37" w:name="_Toc946"/>
       <w:r>
         <w:rPr>
           <w:rFonts w:hint="eastAsia"/>
@@ -6132,7 +6394,7 @@
           <w:lang w:val="en-US" w:eastAsia="zh-CN"/>
         </w:rPr>
       </w:pPr>
-      <w:bookmarkStart w:id="38" w:name="_Toc27749"/>
+      <w:bookmarkStart w:id="38" w:name="_Toc17647"/>
       <w:r>
         <w:rPr>
           <w:rFonts w:hint="eastAsia"/>
@@ -6236,7 +6498,7 @@
           <w:lang w:val="en-US" w:eastAsia="zh-CN"/>
         </w:rPr>
       </w:pPr>
-      <w:bookmarkStart w:id="39" w:name="_Toc201"/>
+      <w:bookmarkStart w:id="39" w:name="_Toc16576"/>
       <w:r>
         <w:rPr>
           <w:rFonts w:hint="eastAsia"/>
@@ -6400,7 +6662,7 @@
           <w:lang w:val="en-US" w:eastAsia="zh-CN"/>
         </w:rPr>
       </w:pPr>
-      <w:bookmarkStart w:id="40" w:name="_Toc3480"/>
+      <w:bookmarkStart w:id="40" w:name="_Toc13986"/>
       <w:r>
         <w:rPr>
           <w:rFonts w:hint="eastAsia"/>
@@ -6457,7 +6719,7 @@
           <w:lang w:val="en-US" w:eastAsia="zh-CN"/>
         </w:rPr>
       </w:pPr>
-      <w:bookmarkStart w:id="41" w:name="_Toc10281"/>
+      <w:bookmarkStart w:id="41" w:name="_Toc24879"/>
       <w:r>
         <w:rPr>
           <w:rFonts w:hint="eastAsia"/>
@@ -6499,7 +6761,7 @@
           <w:lang w:val="en-US" w:eastAsia="zh-CN"/>
         </w:rPr>
       </w:pPr>
-      <w:bookmarkStart w:id="42" w:name="_Toc30888"/>
+      <w:bookmarkStart w:id="42" w:name="_Toc9309"/>
       <w:r>
         <w:rPr>
           <w:rFonts w:hint="eastAsia"/>
@@ -6518,7 +6780,7 @@
           <w:lang w:val="en-US" w:eastAsia="zh-CN"/>
         </w:rPr>
       </w:pPr>
-      <w:bookmarkStart w:id="43" w:name="_Toc15619"/>
+      <w:bookmarkStart w:id="43" w:name="_Toc7167"/>
       <w:r>
         <w:rPr>
           <w:rFonts w:hint="eastAsia"/>
@@ -6541,6 +6803,21 @@
           <w:lang w:val="en-US" w:eastAsia="zh-CN"/>
         </w:rPr>
         <w:t>createElement(标签名)+ 【appendChild(节点)】 或【insertBefore(节点, 原有节点)】</w:t>
+      </w:r>
+    </w:p>
+    <w:p>
+      <w:pPr>
+        <w:rPr>
+          <w:rFonts w:hint="default"/>
+          <w:lang w:val="en-US" w:eastAsia="zh-CN"/>
+        </w:rPr>
+      </w:pPr>
+      <w:r>
+        <w:rPr>
+          <w:rFonts w:hint="eastAsia"/>
+          <w:lang w:val="en-US" w:eastAsia="zh-CN"/>
+        </w:rPr>
+        <w:t>appendChild ——先从原来的父级中删除再添加到新的父级上</w:t>
       </w:r>
     </w:p>
     <w:p>
@@ -6671,7 +6948,7 @@
           <w:lang w:val="en-US" w:eastAsia="zh-CN"/>
         </w:rPr>
       </w:pPr>
-      <w:bookmarkStart w:id="44" w:name="_Toc19228"/>
+      <w:bookmarkStart w:id="44" w:name="_Toc5253"/>
       <w:r>
         <w:rPr>
           <w:rFonts w:hint="eastAsia"/>
@@ -6874,7 +7151,7 @@
           <w:lang w:val="en-US" w:eastAsia="zh-CN"/>
         </w:rPr>
       </w:pPr>
-      <w:bookmarkStart w:id="45" w:name="_Toc22852"/>
+      <w:bookmarkStart w:id="45" w:name="_Toc25567"/>
       <w:r>
         <w:rPr>
           <w:rFonts w:hint="eastAsia"/>
@@ -7079,6 +7356,7 @@
           <w:lang w:val="en-US" w:eastAsia="zh-CN"/>
         </w:rPr>
       </w:pPr>
+      <w:bookmarkStart w:id="46" w:name="_Toc1407"/>
       <w:r>
         <w:rPr>
           <w:rFonts w:hint="eastAsia"/>
@@ -7086,6 +7364,7 @@
         </w:rPr>
         <w:t>表格应用</w:t>
       </w:r>
+      <w:bookmarkEnd w:id="46"/>
     </w:p>
     <w:p>
       <w:pPr>
@@ -7100,7 +7379,7 @@
           <w:rFonts w:hint="eastAsia"/>
           <w:lang w:val="en-US" w:eastAsia="zh-CN"/>
         </w:rPr>
-        <w:t>table   tBodies  tHead  tFoot  rows  cells</w:t>
+        <w:t>table   tBodies   tHead   tFoot    rows   cells</w:t>
       </w:r>
     </w:p>
     <w:p>
@@ -7175,7 +7454,219 @@
         </w:rPr>
         <w:t>oTab.tBodies[0].rows[1].cells[1].innerHTML</w:t>
       </w:r>
-      <w:bookmarkStart w:id="49" w:name="_GoBack"/>
+    </w:p>
+    <w:p>
+      <w:pPr>
+        <w:rPr>
+          <w:rFonts w:hint="eastAsia"/>
+          <w:lang w:val="en-US" w:eastAsia="zh-CN"/>
+        </w:rPr>
+      </w:pPr>
+      <w:r>
+        <w:rPr>
+          <w:rFonts w:hint="eastAsia"/>
+          <w:lang w:val="en-US" w:eastAsia="zh-CN"/>
+        </w:rPr>
+        <w:t>即：</w:t>
+      </w:r>
+    </w:p>
+    <w:p>
+      <w:pPr>
+        <w:rPr>
+          <w:rFonts w:hint="eastAsia"/>
+          <w:lang w:val="en-US" w:eastAsia="zh-CN"/>
+        </w:rPr>
+      </w:pPr>
+      <w:r>
+        <w:rPr>
+          <w:rFonts w:hint="default"/>
+          <w:lang w:val="en-US" w:eastAsia="zh-CN"/>
+        </w:rPr>
+        <w:t>oTab.getElementByTagName('tbody')[0]</w:t>
+      </w:r>
+      <w:r>
+        <w:rPr>
+          <w:rFonts w:hint="eastAsia"/>
+          <w:lang w:val="en-US" w:eastAsia="zh-CN"/>
+        </w:rPr>
+        <w:t xml:space="preserve"> ==》 </w:t>
+      </w:r>
+      <w:r>
+        <w:rPr>
+          <w:rFonts w:hint="default"/>
+          <w:lang w:val="en-US" w:eastAsia="zh-CN"/>
+        </w:rPr>
+        <w:t>oTab.tBodies[0</w:t>
+      </w:r>
+      <w:r>
+        <w:rPr>
+          <w:rFonts w:hint="eastAsia"/>
+          <w:lang w:val="en-US" w:eastAsia="zh-CN"/>
+        </w:rPr>
+        <w:t>]</w:t>
+      </w:r>
+    </w:p>
+    <w:p>
+      <w:pPr>
+        <w:rPr>
+          <w:rFonts w:hint="default"/>
+          <w:lang w:val="en-US" w:eastAsia="zh-CN"/>
+        </w:rPr>
+      </w:pPr>
+      <w:r>
+        <w:rPr>
+          <w:rFonts w:hint="default"/>
+          <w:lang w:val="en-US" w:eastAsia="zh-CN"/>
+        </w:rPr>
+        <w:t>getElementByTagName('tr')[1]</w:t>
+      </w:r>
+      <w:r>
+        <w:rPr>
+          <w:rFonts w:hint="eastAsia"/>
+          <w:lang w:val="en-US" w:eastAsia="zh-CN"/>
+        </w:rPr>
+        <w:t xml:space="preserve"> ==》 </w:t>
+      </w:r>
+      <w:r>
+        <w:rPr>
+          <w:rFonts w:hint="default"/>
+          <w:lang w:val="en-US" w:eastAsia="zh-CN"/>
+        </w:rPr>
+        <w:t>rows[1]</w:t>
+      </w:r>
+    </w:p>
+    <w:p>
+      <w:pPr>
+        <w:rPr>
+          <w:rFonts w:hint="default"/>
+          <w:lang w:val="en-US" w:eastAsia="zh-CN"/>
+        </w:rPr>
+      </w:pPr>
+      <w:r>
+        <w:rPr>
+          <w:rFonts w:hint="default"/>
+          <w:lang w:val="en-US" w:eastAsia="zh-CN"/>
+        </w:rPr>
+        <w:t>getElementByTagName('td')[1]</w:t>
+      </w:r>
+      <w:r>
+        <w:rPr>
+          <w:rFonts w:hint="eastAsia"/>
+          <w:lang w:val="en-US" w:eastAsia="zh-CN"/>
+        </w:rPr>
+        <w:t xml:space="preserve"> ==》 </w:t>
+      </w:r>
+      <w:r>
+        <w:rPr>
+          <w:rFonts w:hint="default"/>
+          <w:lang w:val="en-US" w:eastAsia="zh-CN"/>
+        </w:rPr>
+        <w:t>cells[1]</w:t>
+      </w:r>
+    </w:p>
+    <w:p>
+      <w:pPr>
+        <w:bidi w:val="0"/>
+        <w:rPr>
+          <w:rFonts w:hint="default"/>
+          <w:lang w:val="en-US" w:eastAsia="zh-CN"/>
+        </w:rPr>
+      </w:pPr>
+    </w:p>
+    <w:p>
+      <w:pPr>
+        <w:pStyle w:val="4"/>
+        <w:bidi w:val="0"/>
+        <w:rPr>
+          <w:rFonts w:hint="eastAsia"/>
+          <w:lang w:val="en-US" w:eastAsia="zh-CN"/>
+        </w:rPr>
+      </w:pPr>
+      <w:bookmarkStart w:id="47" w:name="_Toc584"/>
+      <w:r>
+        <w:rPr>
+          <w:rFonts w:hint="eastAsia"/>
+          <w:lang w:val="en-US" w:eastAsia="zh-CN"/>
+        </w:rPr>
+        <w:t>toLowerCase()</w:t>
+      </w:r>
+      <w:bookmarkEnd w:id="47"/>
+    </w:p>
+    <w:p>
+      <w:pPr>
+        <w:bidi w:val="0"/>
+        <w:rPr>
+          <w:rFonts w:hint="eastAsia"/>
+          <w:lang w:val="en-US" w:eastAsia="zh-CN"/>
+        </w:rPr>
+      </w:pPr>
+      <w:r>
+        <w:rPr>
+          <w:rFonts w:hint="eastAsia"/>
+          <w:lang w:val="en-US" w:eastAsia="zh-CN"/>
+        </w:rPr>
+        <w:t>不分大小写  转成小写</w:t>
+      </w:r>
+    </w:p>
+    <w:p>
+      <w:pPr>
+        <w:pStyle w:val="4"/>
+        <w:bidi w:val="0"/>
+        <w:rPr>
+          <w:rFonts w:hint="eastAsia"/>
+          <w:lang w:val="en-US" w:eastAsia="zh-CN"/>
+        </w:rPr>
+      </w:pPr>
+      <w:bookmarkStart w:id="48" w:name="_Toc29917"/>
+      <w:r>
+        <w:rPr>
+          <w:rFonts w:hint="eastAsia"/>
+          <w:lang w:val="en-US" w:eastAsia="zh-CN"/>
+        </w:rPr>
+        <w:t>search()</w:t>
+      </w:r>
+      <w:bookmarkEnd w:id="48"/>
+      <w:r>
+        <w:rPr>
+          <w:rFonts w:hint="eastAsia"/>
+          <w:lang w:val="en-US" w:eastAsia="zh-CN"/>
+        </w:rPr>
+        <w:t xml:space="preserve"> </w:t>
+      </w:r>
+    </w:p>
+    <w:p>
+      <w:pPr>
+        <w:bidi w:val="0"/>
+        <w:rPr>
+          <w:rFonts w:hint="default"/>
+          <w:lang w:val="en-US" w:eastAsia="zh-CN"/>
+        </w:rPr>
+      </w:pPr>
+      <w:r>
+        <w:rPr>
+          <w:rFonts w:hint="eastAsia"/>
+          <w:lang w:val="en-US" w:eastAsia="zh-CN"/>
+        </w:rPr>
+        <w:t>模糊搜索  返回字符串位置，没有返回-1</w:t>
+      </w:r>
+    </w:p>
+    <w:p>
+      <w:pPr>
+        <w:pStyle w:val="4"/>
+        <w:bidi w:val="0"/>
+        <w:rPr>
+          <w:rFonts w:hint="eastAsia"/>
+          <w:lang w:val="en-US" w:eastAsia="zh-CN"/>
+        </w:rPr>
+      </w:pPr>
+      <w:bookmarkStart w:id="49" w:name="_Toc30847"/>
+      <w:r>
+        <w:rPr>
+          <w:rFonts w:hint="eastAsia"/>
+          <w:lang w:val="en-US" w:eastAsia="zh-CN"/>
+        </w:rPr>
+        <w:t>split()</w:t>
+      </w:r>
       <w:bookmarkEnd w:id="49"/>
     </w:p>
     <w:p>
@@ -7190,108 +7681,55 @@
           <w:rFonts w:hint="eastAsia"/>
           <w:lang w:val="en-US" w:eastAsia="zh-CN"/>
         </w:rPr>
-        <w:t>即：</w:t>
-      </w:r>
-    </w:p>
-    <w:p>
-      <w:pPr>
-        <w:rPr>
-          <w:rFonts w:hint="eastAsia"/>
-          <w:lang w:val="en-US" w:eastAsia="zh-CN"/>
-        </w:rPr>
-      </w:pPr>
-      <w:r>
-        <w:rPr>
-          <w:rFonts w:hint="default"/>
-          <w:lang w:val="en-US" w:eastAsia="zh-CN"/>
-        </w:rPr>
-        <w:t>oTab.getElementByTagName('tbody')[0]</w:t>
-      </w:r>
-      <w:r>
-        <w:rPr>
-          <w:rFonts w:hint="eastAsia"/>
-          <w:lang w:val="en-US" w:eastAsia="zh-CN"/>
-        </w:rPr>
-        <w:t xml:space="preserve"> ==》 </w:t>
-      </w:r>
-      <w:r>
-        <w:rPr>
-          <w:rFonts w:hint="default"/>
-          <w:lang w:val="en-US" w:eastAsia="zh-CN"/>
-        </w:rPr>
-        <w:t>oTab.tBodies[0</w:t>
-      </w:r>
-      <w:r>
-        <w:rPr>
-          <w:rFonts w:hint="eastAsia"/>
-          <w:lang w:val="en-US" w:eastAsia="zh-CN"/>
-        </w:rPr>
-        <w:t>]</w:t>
-      </w:r>
-    </w:p>
-    <w:p>
-      <w:pPr>
-        <w:rPr>
-          <w:rFonts w:hint="default"/>
-          <w:lang w:val="en-US" w:eastAsia="zh-CN"/>
-        </w:rPr>
-      </w:pPr>
-      <w:r>
-        <w:rPr>
-          <w:rFonts w:hint="default"/>
-          <w:lang w:val="en-US" w:eastAsia="zh-CN"/>
-        </w:rPr>
-        <w:t>getElementByTagName('tr')[1]</w:t>
-      </w:r>
-      <w:r>
-        <w:rPr>
-          <w:rFonts w:hint="eastAsia"/>
-          <w:lang w:val="en-US" w:eastAsia="zh-CN"/>
-        </w:rPr>
-        <w:t xml:space="preserve"> ==》 </w:t>
-      </w:r>
-      <w:r>
-        <w:rPr>
-          <w:rFonts w:hint="default"/>
-          <w:lang w:val="en-US" w:eastAsia="zh-CN"/>
-        </w:rPr>
-        <w:t>rows[1]</w:t>
-      </w:r>
-    </w:p>
-    <w:p>
-      <w:pPr>
-        <w:rPr>
-          <w:rFonts w:hint="default"/>
-          <w:lang w:val="en-US" w:eastAsia="zh-CN"/>
-        </w:rPr>
-      </w:pPr>
-      <w:r>
-        <w:rPr>
-          <w:rFonts w:hint="default"/>
-          <w:lang w:val="en-US" w:eastAsia="zh-CN"/>
-        </w:rPr>
-        <w:t>getElementByTagName('td')[1]</w:t>
-      </w:r>
-      <w:r>
-        <w:rPr>
-          <w:rFonts w:hint="eastAsia"/>
-          <w:lang w:val="en-US" w:eastAsia="zh-CN"/>
-        </w:rPr>
-        <w:t xml:space="preserve"> ==》 </w:t>
-      </w:r>
-      <w:r>
-        <w:rPr>
-          <w:rFonts w:hint="default"/>
-          <w:lang w:val="en-US" w:eastAsia="zh-CN"/>
-        </w:rPr>
-        <w:t>cells[1]</w:t>
-      </w:r>
-    </w:p>
-    <w:p>
-      <w:pPr>
+        <w:t>多关键词 切分字符串</w:t>
+      </w:r>
+    </w:p>
+    <w:p>
+      <w:pPr>
+        <w:rPr>
+          <w:rFonts w:hint="eastAsia"/>
+          <w:lang w:val="en-US" w:eastAsia="zh-CN"/>
+        </w:rPr>
+      </w:pPr>
+    </w:p>
+    <w:p>
+      <w:pPr>
+        <w:pStyle w:val="4"/>
         <w:bidi w:val="0"/>
         <w:rPr>
-          <w:rFonts w:hint="default"/>
+          <w:rFonts w:hint="eastAsia"/>
+          <w:lang w:val="en-US" w:eastAsia="zh-CN"/>
+        </w:rPr>
+      </w:pPr>
+      <w:bookmarkStart w:id="50" w:name="_Toc22759"/>
+      <w:r>
+        <w:rPr>
+          <w:rFonts w:hint="eastAsia"/>
+          <w:lang w:val="en-US" w:eastAsia="zh-CN"/>
+        </w:rPr>
+        <w:t>表单</w:t>
+      </w:r>
+      <w:bookmarkEnd w:id="50"/>
+    </w:p>
+    <w:p>
+      <w:pPr>
+        <w:rPr>
+          <w:rFonts w:hint="eastAsia"/>
+          <w:lang w:val="en-US" w:eastAsia="zh-CN"/>
+        </w:rPr>
+      </w:pPr>
+      <w:r>
+        <w:rPr>
+          <w:rFonts w:hint="eastAsia"/>
+          <w:lang w:val="en-US" w:eastAsia="zh-CN"/>
+        </w:rPr>
+        <w:t>为服务器提交数据，后台通过name获取</w:t>
+      </w:r>
+    </w:p>
+    <w:p>
+      <w:pPr>
+        <w:rPr>
+          <w:rFonts w:hint="eastAsia"/>
           <w:lang w:val="en-US" w:eastAsia="zh-CN"/>
         </w:rPr>
       </w:pPr>
@@ -7301,24 +7739,65 @@
         <w:bidi w:val="0"/>
         <w:rPr>
           <w:rFonts w:hint="eastAsia"/>
-          <w:lang w:val="en-US" w:eastAsia="zh-CN"/>
-        </w:rPr>
-      </w:pPr>
-      <w:r>
-        <w:rPr>
-          <w:rFonts w:hint="eastAsia"/>
-          <w:lang w:val="en-US" w:eastAsia="zh-CN"/>
-        </w:rPr>
-        <w:br w:type="page"/>
-      </w:r>
-    </w:p>
-    <w:p>
-      <w:pPr>
-        <w:rPr>
-          <w:rFonts w:hint="eastAsia"/>
-          <w:lang w:val="en-US" w:eastAsia="zh-CN"/>
-        </w:rPr>
-      </w:pPr>
+          <w:b/>
+          <w:bCs/>
+          <w:lang w:val="en-US" w:eastAsia="zh-CN"/>
+        </w:rPr>
+      </w:pPr>
+      <w:r>
+        <w:rPr>
+          <w:rFonts w:hint="eastAsia"/>
+          <w:b/>
+          <w:bCs/>
+          <w:lang w:val="en-US" w:eastAsia="zh-CN"/>
+        </w:rPr>
+        <w:t>表单事件</w:t>
+      </w:r>
+    </w:p>
+    <w:p>
+      <w:pPr>
+        <w:rPr>
+          <w:rFonts w:hint="eastAsia" w:eastAsiaTheme="minorEastAsia"/>
+          <w:lang w:val="en-US" w:eastAsia="zh-CN"/>
+        </w:rPr>
+      </w:pPr>
+      <w:r>
+        <w:rPr>
+          <w:rFonts w:hint="eastAsia"/>
+          <w:lang w:val="en-US" w:eastAsia="zh-CN"/>
+        </w:rPr>
+        <w:t>onsubmit 提交时发生</w:t>
+      </w:r>
+    </w:p>
+    <w:p>
+      <w:pPr>
+        <w:rPr>
+          <w:rFonts w:hint="eastAsia"/>
+          <w:lang w:val="en-US" w:eastAsia="zh-CN"/>
+        </w:rPr>
+      </w:pPr>
+      <w:r>
+        <w:rPr>
+          <w:rFonts w:hint="eastAsia"/>
+          <w:lang w:val="en-US" w:eastAsia="zh-CN"/>
+        </w:rPr>
+        <w:t>onreset  重置时发生</w:t>
+      </w:r>
+    </w:p>
+    <w:p>
+      <w:pPr>
+        <w:rPr>
+          <w:rFonts w:hint="default"/>
+          <w:lang w:val="en-US" w:eastAsia="zh-CN"/>
+        </w:rPr>
+      </w:pPr>
+      <w:r>
+        <w:rPr>
+          <w:rFonts w:hint="eastAsia"/>
+          <w:lang w:val="en-US" w:eastAsia="zh-CN"/>
+        </w:rPr>
+        <w:t>见例程dom_form.html</w:t>
+      </w:r>
     </w:p>
     <w:p>
       <w:pPr>
@@ -7337,7 +7816,7 @@
           <w:lang w:val="en-US" w:eastAsia="zh-CN"/>
         </w:rPr>
       </w:pPr>
-      <w:bookmarkStart w:id="46" w:name="_Toc26532"/>
+      <w:bookmarkStart w:id="51" w:name="_Toc15734"/>
       <w:r>
         <w:rPr>
           <w:rFonts w:hint="eastAsia"/>
@@ -7345,7 +7824,7 @@
         </w:rPr>
         <w:t>小技巧</w:t>
       </w:r>
-      <w:bookmarkEnd w:id="46"/>
+      <w:bookmarkEnd w:id="51"/>
     </w:p>
     <w:p>
       <w:pPr>
@@ -7509,7 +7988,7 @@
           <w:lang w:val="en-US" w:eastAsia="zh-CN"/>
         </w:rPr>
       </w:pPr>
-      <w:bookmarkStart w:id="47" w:name="_Toc11116"/>
+      <w:bookmarkStart w:id="52" w:name="_Toc26471"/>
       <w:r>
         <w:rPr>
           <w:rFonts w:hint="eastAsia"/>
@@ -7524,7 +8003,7 @@
         </w:rPr>
         <w:t>随记</w:t>
       </w:r>
-      <w:bookmarkEnd w:id="47"/>
+      <w:bookmarkEnd w:id="52"/>
     </w:p>
     <w:p>
       <w:pPr>
@@ -7535,7 +8014,7 @@
           <w:lang w:val="en-US" w:eastAsia="zh-CN"/>
         </w:rPr>
       </w:pPr>
-      <w:bookmarkStart w:id="48" w:name="_Toc1801"/>
+      <w:bookmarkStart w:id="53" w:name="_Toc26597"/>
       <w:r>
         <w:rPr>
           <w:rFonts w:hint="eastAsia"/>
@@ -7543,7 +8022,7 @@
         </w:rPr>
         <w:t>组件间通信</w:t>
       </w:r>
-      <w:bookmarkEnd w:id="48"/>
+      <w:bookmarkEnd w:id="53"/>
     </w:p>
     <w:p>
       <w:pPr>

</xml_diff>

<commit_message>
1.add sprot_yunsu.html 2.jsNote.docx update to 1.28.1
</commit_message>
<xml_diff>
--- a/jsNote.docx
+++ b/jsNote.docx
@@ -34,8 +34,6 @@
             <w:ind w:left="0" w:leftChars="0" w:right="0" w:rightChars="0" w:firstLine="0" w:firstLineChars="0"/>
             <w:jc w:val="center"/>
           </w:pPr>
-          <w:bookmarkStart w:id="54" w:name="_GoBack"/>
-          <w:bookmarkEnd w:id="54"/>
           <w:r>
             <w:rPr>
               <w:rFonts w:ascii="宋体" w:hAnsi="宋体" w:eastAsia="宋体"/>
@@ -7710,6 +7708,13 @@
         <w:t>表单</w:t>
       </w:r>
       <w:bookmarkEnd w:id="50"/>
+      <w:r>
+        <w:rPr>
+          <w:rFonts w:hint="eastAsia"/>
+          <w:lang w:val="en-US" w:eastAsia="zh-CN"/>
+        </w:rPr>
+        <w:t xml:space="preserve"> form</w:t>
+      </w:r>
     </w:p>
     <w:p>
       <w:pPr>
@@ -7801,11 +7806,272 @@
     </w:p>
     <w:p>
       <w:pPr>
-        <w:rPr>
-          <w:rFonts w:hint="eastAsia"/>
-          <w:lang w:val="en-US" w:eastAsia="zh-CN"/>
-        </w:rPr>
-      </w:pPr>
+        <w:pStyle w:val="3"/>
+        <w:bidi w:val="0"/>
+        <w:rPr>
+          <w:rFonts w:hint="eastAsia"/>
+          <w:lang w:val="en-US" w:eastAsia="zh-CN"/>
+        </w:rPr>
+      </w:pPr>
+      <w:r>
+        <w:rPr>
+          <w:rFonts w:hint="eastAsia"/>
+          <w:lang w:val="en-US" w:eastAsia="zh-CN"/>
+        </w:rPr>
+        <w:t>运动</w:t>
+      </w:r>
+    </w:p>
+    <w:p>
+      <w:pPr>
+        <w:pStyle w:val="4"/>
+        <w:bidi w:val="0"/>
+        <w:rPr>
+          <w:rFonts w:hint="eastAsia"/>
+          <w:lang w:val="en-US" w:eastAsia="zh-CN"/>
+        </w:rPr>
+      </w:pPr>
+      <w:r>
+        <w:rPr>
+          <w:rFonts w:hint="eastAsia"/>
+          <w:lang w:val="en-US" w:eastAsia="zh-CN"/>
+        </w:rPr>
+        <w:t>运动框架</w:t>
+      </w:r>
+      <w:bookmarkStart w:id="54" w:name="_GoBack"/>
+      <w:bookmarkEnd w:id="54"/>
+    </w:p>
+    <w:p>
+      <w:pPr>
+        <w:rPr>
+          <w:rFonts w:hint="eastAsia"/>
+          <w:lang w:val="en-US" w:eastAsia="zh-CN"/>
+        </w:rPr>
+      </w:pPr>
+      <w:r>
+        <w:rPr>
+          <w:rFonts w:hint="eastAsia"/>
+          <w:lang w:val="en-US" w:eastAsia="zh-CN"/>
+        </w:rPr>
+        <w:t>var timer=null;</w:t>
+      </w:r>
+    </w:p>
+    <w:p>
+      <w:pPr>
+        <w:rPr>
+          <w:rFonts w:hint="eastAsia"/>
+          <w:lang w:val="en-US" w:eastAsia="zh-CN"/>
+        </w:rPr>
+      </w:pPr>
+      <w:r>
+        <w:rPr>
+          <w:rFonts w:hint="eastAsia"/>
+          <w:lang w:val="en-US" w:eastAsia="zh-CN"/>
+        </w:rPr>
+        <w:t>function(){</w:t>
+      </w:r>
+    </w:p>
+    <w:p>
+      <w:pPr>
+        <w:ind w:firstLine="420" w:firstLineChars="0"/>
+        <w:rPr>
+          <w:rFonts w:hint="eastAsia"/>
+          <w:lang w:val="en-US" w:eastAsia="zh-CN"/>
+        </w:rPr>
+      </w:pPr>
+      <w:r>
+        <w:rPr>
+          <w:rFonts w:hint="eastAsia"/>
+          <w:lang w:val="en-US" w:eastAsia="zh-CN"/>
+        </w:rPr>
+        <w:t>...</w:t>
+      </w:r>
+    </w:p>
+    <w:p>
+      <w:pPr>
+        <w:ind w:firstLine="420" w:firstLineChars="0"/>
+        <w:rPr>
+          <w:rFonts w:hint="eastAsia"/>
+          <w:lang w:val="en-US" w:eastAsia="zh-CN"/>
+        </w:rPr>
+      </w:pPr>
+      <w:r>
+        <w:rPr>
+          <w:rFonts w:hint="eastAsia"/>
+          <w:lang w:val="en-US" w:eastAsia="zh-CN"/>
+        </w:rPr>
+        <w:t>clearInterval(timer);</w:t>
+      </w:r>
+    </w:p>
+    <w:p>
+      <w:pPr>
+        <w:ind w:firstLine="420" w:firstLineChars="0"/>
+        <w:rPr>
+          <w:rFonts w:hint="eastAsia"/>
+          <w:lang w:val="en-US" w:eastAsia="zh-CN"/>
+        </w:rPr>
+      </w:pPr>
+      <w:r>
+        <w:rPr>
+          <w:rFonts w:hint="eastAsia"/>
+          <w:lang w:val="en-US" w:eastAsia="zh-CN"/>
+        </w:rPr>
+        <w:t>timer=setInterval(function(){</w:t>
+      </w:r>
+    </w:p>
+    <w:p>
+      <w:pPr>
+        <w:ind w:left="420" w:leftChars="0" w:firstLine="420" w:firstLineChars="0"/>
+        <w:rPr>
+          <w:rFonts w:hint="eastAsia"/>
+          <w:lang w:val="en-US" w:eastAsia="zh-CN"/>
+        </w:rPr>
+      </w:pPr>
+      <w:r>
+        <w:rPr>
+          <w:rFonts w:hint="eastAsia"/>
+          <w:lang w:val="en-US" w:eastAsia="zh-CN"/>
+        </w:rPr>
+        <w:t>var speed=1;</w:t>
+      </w:r>
+    </w:p>
+    <w:p>
+      <w:pPr>
+        <w:ind w:left="420" w:leftChars="0" w:firstLine="420" w:firstLineChars="0"/>
+        <w:rPr>
+          <w:rFonts w:hint="eastAsia"/>
+          <w:lang w:val="en-US" w:eastAsia="zh-CN"/>
+        </w:rPr>
+      </w:pPr>
+      <w:r>
+        <w:rPr>
+          <w:rFonts w:hint="eastAsia"/>
+          <w:lang w:val="en-US" w:eastAsia="zh-CN"/>
+        </w:rPr>
+        <w:t>if(到达终端){</w:t>
+      </w:r>
+    </w:p>
+    <w:p>
+      <w:pPr>
+        <w:ind w:left="840" w:leftChars="0" w:firstLine="420" w:firstLineChars="0"/>
+        <w:rPr>
+          <w:rFonts w:hint="default"/>
+          <w:lang w:val="en-US" w:eastAsia="zh-CN"/>
+        </w:rPr>
+      </w:pPr>
+      <w:r>
+        <w:rPr>
+          <w:rFonts w:hint="eastAsia"/>
+          <w:lang w:val="en-US" w:eastAsia="zh-CN"/>
+        </w:rPr>
+        <w:t>clearInterval(timer);</w:t>
+      </w:r>
+    </w:p>
+    <w:p>
+      <w:pPr>
+        <w:ind w:left="420" w:leftChars="0" w:firstLine="420" w:firstLineChars="0"/>
+        <w:rPr>
+          <w:rFonts w:hint="eastAsia"/>
+          <w:lang w:val="en-US" w:eastAsia="zh-CN"/>
+        </w:rPr>
+      </w:pPr>
+      <w:r>
+        <w:rPr>
+          <w:rFonts w:hint="eastAsia"/>
+          <w:lang w:val="en-US" w:eastAsia="zh-CN"/>
+        </w:rPr>
+        <w:t>}else{</w:t>
+      </w:r>
+    </w:p>
+    <w:p>
+      <w:pPr>
+        <w:ind w:left="840" w:leftChars="0" w:firstLine="420" w:firstLineChars="0"/>
+        <w:rPr>
+          <w:rFonts w:hint="default"/>
+          <w:lang w:val="en-US" w:eastAsia="zh-CN"/>
+        </w:rPr>
+      </w:pPr>
+      <w:r>
+        <w:rPr>
+          <w:rFonts w:hint="eastAsia"/>
+          <w:lang w:val="en-US" w:eastAsia="zh-CN"/>
+        </w:rPr>
+        <w:t>oDiv.style.left=oDiv.offsetLeft+sepeed+</w:t>
+      </w:r>
+      <w:r>
+        <w:rPr>
+          <w:rFonts w:hint="default"/>
+          <w:lang w:val="en-US" w:eastAsia="zh-CN"/>
+        </w:rPr>
+        <w:t>’</w:t>
+      </w:r>
+      <w:r>
+        <w:rPr>
+          <w:rFonts w:hint="eastAsia"/>
+          <w:lang w:val="en-US" w:eastAsia="zh-CN"/>
+        </w:rPr>
+        <w:t>px</w:t>
+      </w:r>
+      <w:r>
+        <w:rPr>
+          <w:rFonts w:hint="default"/>
+          <w:lang w:val="en-US" w:eastAsia="zh-CN"/>
+        </w:rPr>
+        <w:t>’</w:t>
+      </w:r>
+      <w:r>
+        <w:rPr>
+          <w:rFonts w:hint="eastAsia"/>
+          <w:lang w:val="en-US" w:eastAsia="zh-CN"/>
+        </w:rPr>
+        <w:t>;</w:t>
+      </w:r>
+    </w:p>
+    <w:p>
+      <w:pPr>
+        <w:ind w:left="420" w:leftChars="0" w:firstLine="420" w:firstLineChars="0"/>
+        <w:rPr>
+          <w:rFonts w:hint="default"/>
+          <w:lang w:val="en-US" w:eastAsia="zh-CN"/>
+        </w:rPr>
+      </w:pPr>
+      <w:r>
+        <w:rPr>
+          <w:rFonts w:hint="eastAsia"/>
+          <w:lang w:val="en-US" w:eastAsia="zh-CN"/>
+        </w:rPr>
+        <w:t>}</w:t>
+      </w:r>
+    </w:p>
+    <w:p>
+      <w:pPr>
+        <w:ind w:firstLine="420" w:firstLineChars="0"/>
+        <w:rPr>
+          <w:rFonts w:hint="default"/>
+          <w:lang w:val="en-US" w:eastAsia="zh-CN"/>
+        </w:rPr>
+      </w:pPr>
+      <w:r>
+        <w:rPr>
+          <w:rFonts w:hint="eastAsia"/>
+          <w:lang w:val="en-US" w:eastAsia="zh-CN"/>
+        </w:rPr>
+        <w:t>},30);</w:t>
+      </w:r>
+    </w:p>
+    <w:p>
+      <w:pPr>
+        <w:rPr>
+          <w:rFonts w:hint="default"/>
+          <w:lang w:val="en-US" w:eastAsia="zh-CN"/>
+        </w:rPr>
+      </w:pPr>
+      <w:r>
+        <w:rPr>
+          <w:rFonts w:hint="eastAsia"/>
+          <w:lang w:val="en-US" w:eastAsia="zh-CN"/>
+        </w:rPr>
+        <w:t>}</w:t>
+      </w:r>
     </w:p>
     <w:p>
       <w:pPr>

</xml_diff>